<commit_message>
Updated T2 Iteration plan
</commit_message>
<xml_diff>
--- a/docs/T2/T2IterationPlan.docx
+++ b/docs/T2/T2IterationPlan.docx
@@ -199,7 +199,7 @@
         <w:spacing w:line="240" w:lineRule="auto"/>
         <w:contextualSpacing w:val="0"/>
         <w:rPr>
-          <w:b w:val="1"/>
+          <w:b w:val="0"/>
         </w:rPr>
       </w:pPr>
       <w:r>
@@ -209,17 +209,40 @@
         </w:rPr>
         <w:t xml:space="preserve">Comments Tim</w:t>
       </w:r>
+      <w:r>
+        <w:rPr>
+          <w:rtl w:val="0"/>
+        </w:rPr>
+      </w:r>
     </w:p>
     <w:p>
       <w:pPr>
         <w:spacing w:line="240" w:lineRule="auto"/>
         <w:contextualSpacing w:val="0"/>
-        <w:rPr/>
+        <w:rPr>
+          <w:b w:val="0"/>
+        </w:rPr>
       </w:pPr>
       <w:r>
         <w:rPr>
+          <w:b w:val="0"/>
           <w:rtl w:val="0"/>
         </w:rPr>
+        <w:t xml:space="preserve">Spent most of my time in the code providing updates and fixes based on feedback from the tests.</w:t>
+        <w:br w:type="textWrapping"/>
+        <w:t xml:space="preserve">These include:</w:t>
+        <w:br w:type="textWrapping"/>
+        <w:t xml:space="preserve">- Wider app to fit longer names</w:t>
+        <w:br w:type="textWrapping"/>
+        <w:t xml:space="preserve">- Dialog when logging out</w:t>
+        <w:br w:type="textWrapping"/>
+        <w:t xml:space="preserve">- More colors for group chat messages to be displayed with.</w:t>
+        <w:br w:type="textWrapping"/>
+        <w:t xml:space="preserve">- Label group chat creation text field.</w:t>
+        <w:br w:type="textWrapping"/>
+        <w:t xml:space="preserve">- Attempting to create an account with a space gives an incorrect format warning.</w:t>
+        <w:br w:type="textWrapping"/>
+        <w:t xml:space="preserve">I also started working on a Transition Phase Status Assessment.</w:t>
       </w:r>
     </w:p>
     <w:p>
@@ -3437,6 +3460,7 @@
               <w:rPr>
                 <w:rtl w:val="0"/>
               </w:rPr>
+              <w:t xml:space="preserve">Looking at the app closer, i feel that it is obvious where to type to send a message. And the label only gets in the way, taking up valuable screen space.</w:t>
             </w:r>
           </w:p>
         </w:tc>
@@ -3456,42 +3480,44 @@
               <w:rPr>
                 <w:rtl w:val="0"/>
               </w:rPr>
-            </w:r>
-          </w:p>
-        </w:tc>
-        <w:tc>
-          <w:tcPr>
-            <w:shd w:fill="ffffff" w:val="clear"/>
-            <w:vAlign w:val="center"/>
-          </w:tcPr>
-          <w:p>
-            <w:pPr>
-              <w:spacing w:line="240" w:lineRule="auto"/>
-              <w:contextualSpacing w:val="0"/>
-              <w:rPr/>
-            </w:pPr>
-            <w:r>
-              <w:rPr>
-                <w:rtl w:val="0"/>
-              </w:rPr>
-            </w:r>
-          </w:p>
-        </w:tc>
-        <w:tc>
-          <w:tcPr>
-            <w:shd w:fill="ffffff" w:val="clear"/>
-            <w:vAlign w:val="center"/>
-          </w:tcPr>
-          <w:p>
-            <w:pPr>
-              <w:spacing w:line="240" w:lineRule="auto"/>
-              <w:contextualSpacing w:val="0"/>
-              <w:rPr/>
-            </w:pPr>
-            <w:r>
-              <w:rPr>
-                <w:rtl w:val="0"/>
-              </w:rPr>
+              <w:t xml:space="preserve">Incomplete.</w:t>
+            </w:r>
+          </w:p>
+        </w:tc>
+        <w:tc>
+          <w:tcPr>
+            <w:shd w:fill="ffffff" w:val="clear"/>
+            <w:vAlign w:val="center"/>
+          </w:tcPr>
+          <w:p>
+            <w:pPr>
+              <w:spacing w:line="240" w:lineRule="auto"/>
+              <w:contextualSpacing w:val="0"/>
+              <w:rPr/>
+            </w:pPr>
+            <w:r>
+              <w:rPr>
+                <w:rtl w:val="0"/>
+              </w:rPr>
+            </w:r>
+          </w:p>
+        </w:tc>
+        <w:tc>
+          <w:tcPr>
+            <w:shd w:fill="ffffff" w:val="clear"/>
+            <w:vAlign w:val="center"/>
+          </w:tcPr>
+          <w:p>
+            <w:pPr>
+              <w:spacing w:line="240" w:lineRule="auto"/>
+              <w:contextualSpacing w:val="0"/>
+              <w:rPr/>
+            </w:pPr>
+            <w:r>
+              <w:rPr>
+                <w:rtl w:val="0"/>
+              </w:rPr>
+              <w:t xml:space="preserve">0</w:t>
             </w:r>
           </w:p>
         </w:tc>
@@ -3741,6 +3767,155 @@
               <w:rPr/>
             </w:pPr>
             <w:hyperlink r:id="rId10">
+              <w:r>
+                <w:rPr>
+                  <w:color w:val="1155cc"/>
+                  <w:u w:val="single"/>
+                  <w:rtl w:val="0"/>
+                </w:rPr>
+                <w:t xml:space="preserve">Complete</w:t>
+              </w:r>
+            </w:hyperlink>
+            <w:r>
+              <w:rPr>
+                <w:rtl w:val="0"/>
+              </w:rPr>
+              <w:t xml:space="preserve">.</w:t>
+            </w:r>
+          </w:p>
+        </w:tc>
+        <w:tc>
+          <w:tcPr>
+            <w:shd w:fill="ffffff" w:val="clear"/>
+            <w:vAlign w:val="center"/>
+          </w:tcPr>
+          <w:p>
+            <w:pPr>
+              <w:spacing w:line="240" w:lineRule="auto"/>
+              <w:contextualSpacing w:val="0"/>
+              <w:rPr/>
+            </w:pPr>
+            <w:r>
+              <w:rPr>
+                <w:rtl w:val="0"/>
+              </w:rPr>
+            </w:r>
+          </w:p>
+        </w:tc>
+        <w:tc>
+          <w:tcPr>
+            <w:shd w:fill="ffffff" w:val="clear"/>
+            <w:vAlign w:val="center"/>
+          </w:tcPr>
+          <w:p>
+            <w:pPr>
+              <w:spacing w:line="240" w:lineRule="auto"/>
+              <w:contextualSpacing w:val="0"/>
+              <w:rPr/>
+            </w:pPr>
+            <w:r>
+              <w:rPr>
+                <w:rtl w:val="0"/>
+              </w:rPr>
+              <w:t xml:space="preserve">0.5</w:t>
+            </w:r>
+          </w:p>
+        </w:tc>
+      </w:tr>
+      <w:tr>
+        <w:trPr>
+          <w:trHeight w:val="420" w:hRule="atLeast"/>
+        </w:trPr>
+        <w:tc>
+          <w:tcPr>
+            <w:shd w:fill="ffffff" w:val="clear"/>
+            <w:vAlign w:val="center"/>
+          </w:tcPr>
+          <w:p>
+            <w:pPr>
+              <w:spacing w:line="240" w:lineRule="auto"/>
+              <w:contextualSpacing w:val="0"/>
+              <w:rPr/>
+            </w:pPr>
+            <w:r>
+              <w:rPr>
+                <w:rtl w:val="0"/>
+              </w:rPr>
+              <w:t xml:space="preserve">1.6</w:t>
+            </w:r>
+          </w:p>
+        </w:tc>
+        <w:tc>
+          <w:tcPr>
+            <w:shd w:fill="ffffff" w:val="clear"/>
+            <w:vAlign w:val="center"/>
+          </w:tcPr>
+          <w:p>
+            <w:pPr>
+              <w:spacing w:line="240" w:lineRule="auto"/>
+              <w:contextualSpacing w:val="0"/>
+              <w:rPr/>
+            </w:pPr>
+            <w:r>
+              <w:rPr>
+                <w:rtl w:val="0"/>
+              </w:rPr>
+              <w:t xml:space="preserve">Trying to create an account with a space in the username, says that the account already exists, rather than that the format was incorrect.</w:t>
+              <w:br w:type="textWrapping"/>
+              <w:t xml:space="preserve">This should be resolved.</w:t>
+            </w:r>
+          </w:p>
+        </w:tc>
+        <w:tc>
+          <w:tcPr>
+            <w:shd w:fill="ffffff" w:val="clear"/>
+            <w:vAlign w:val="center"/>
+          </w:tcPr>
+          <w:p>
+            <w:pPr>
+              <w:spacing w:line="240" w:lineRule="auto"/>
+              <w:contextualSpacing w:val="0"/>
+              <w:rPr/>
+            </w:pPr>
+            <w:r>
+              <w:rPr>
+                <w:rtl w:val="0"/>
+              </w:rPr>
+            </w:r>
+          </w:p>
+        </w:tc>
+        <w:tc>
+          <w:tcPr>
+            <w:shd w:fill="ffffff" w:val="clear"/>
+            <w:vAlign w:val="center"/>
+          </w:tcPr>
+          <w:p>
+            <w:pPr>
+              <w:spacing w:line="240" w:lineRule="auto"/>
+              <w:contextualSpacing w:val="0"/>
+              <w:rPr/>
+            </w:pPr>
+            <w:r>
+              <w:rPr>
+                <w:rtl w:val="0"/>
+              </w:rPr>
+              <w:t xml:space="preserve">Trying to create an account with a space in the username now alerts the user that the format is incorrect.</w:t>
+            </w:r>
+          </w:p>
+        </w:tc>
+        <w:tc>
+          <w:tcPr>
+            <w:shd w:fill="ffffff" w:val="clear"/>
+            <w:vAlign w:val="center"/>
+          </w:tcPr>
+          <w:p>
+            <w:pPr>
+              <w:spacing w:after="0" w:before="0" w:line="240" w:lineRule="auto"/>
+              <w:ind w:left="0" w:firstLine="0"/>
+              <w:contextualSpacing w:val="0"/>
+              <w:rPr/>
+            </w:pPr>
+            <w:hyperlink r:id="rId11">
               <w:r>
                 <w:rPr>
                   <w:color w:val="1155cc"/>
@@ -7484,9 +7659,9 @@
       </w:r>
     </w:p>
     <w:sectPr>
-      <w:headerReference r:id="rId11" w:type="default"/>
-      <w:headerReference r:id="rId12" w:type="first"/>
-      <w:footerReference r:id="rId13" w:type="default"/>
+      <w:headerReference r:id="rId12" w:type="default"/>
+      <w:headerReference r:id="rId13" w:type="first"/>
+      <w:footerReference r:id="rId14" w:type="default"/>
       <w:pgSz w:h="11906" w:w="16838"/>
       <w:pgMar w:bottom="1440" w:top="1440" w:left="1440" w:right="1440" w:header="0"/>
       <w:pgNumType w:start="1"/>

</xml_diff>